<commit_message>
some protocol doc changes
</commit_message>
<xml_diff>
--- a/docs/HIV_protocol.docx
+++ b/docs/HIV_protocol.docx
@@ -56,18 +56,1475 @@
         </w:rPr>
       </w:pPr>
     </w:p>
-    <w:p>
-      <w:pPr>
+    <w:sdt>
+      <w:sdtPr>
+        <w:id w:val="796179554"/>
+        <w:docPartObj>
+          <w:docPartGallery w:val="Table of Contents"/>
+          <w:docPartUnique/>
+        </w:docPartObj>
+      </w:sdtPr>
+      <w:sdtEndPr>
         <w:rPr>
+          <w:rFonts w:ascii="Times New Roman" w:eastAsia="Times New Roman" w:hAnsi="Times New Roman" w:cs="Times New Roman"/>
           <w:b/>
+          <w:bCs/>
+          <w:noProof/>
+          <w:color w:val="auto"/>
+          <w:sz w:val="24"/>
+          <w:szCs w:val="24"/>
         </w:rPr>
-      </w:pPr>
-      <w:r>
-        <w:rPr>
-          <w:b/>
-        </w:rPr>
+      </w:sdtEndPr>
+      <w:sdtContent>
+        <w:p>
+          <w:pPr>
+            <w:pStyle w:val="TOCHeading"/>
+          </w:pPr>
+          <w:r>
+            <w:t>Table of Contents</w:t>
+          </w:r>
+        </w:p>
+        <w:p>
+          <w:pPr>
+            <w:pStyle w:val="TOC1"/>
+            <w:rPr>
+              <w:rFonts w:asciiTheme="minorHAnsi" w:eastAsiaTheme="minorEastAsia" w:hAnsiTheme="minorHAnsi" w:cstheme="minorBidi"/>
+              <w:b w:val="0"/>
+              <w:bCs w:val="0"/>
+              <w:caps w:val="0"/>
+              <w:noProof/>
+              <w:sz w:val="22"/>
+              <w:szCs w:val="22"/>
+            </w:rPr>
+          </w:pPr>
+          <w:r>
+            <w:fldChar w:fldCharType="begin"/>
+          </w:r>
+          <w:r>
+            <w:instrText xml:space="preserve"> TOC \o "1-3" \h \z \u </w:instrText>
+          </w:r>
+          <w:r>
+            <w:fldChar w:fldCharType="separate"/>
+          </w:r>
+          <w:hyperlink w:anchor="_Toc19776282" w:history="1">
+            <w:r>
+              <w:rPr>
+                <w:rStyle w:val="Hyperlink"/>
+                <w:noProof/>
+              </w:rPr>
+              <w:t>1</w:t>
+            </w:r>
+            <w:r>
+              <w:rPr>
+                <w:rFonts w:asciiTheme="minorHAnsi" w:eastAsiaTheme="minorEastAsia" w:hAnsiTheme="minorHAnsi" w:cstheme="minorBidi"/>
+                <w:b w:val="0"/>
+                <w:bCs w:val="0"/>
+                <w:caps w:val="0"/>
+                <w:noProof/>
+                <w:sz w:val="22"/>
+                <w:szCs w:val="22"/>
+              </w:rPr>
+              <w:tab/>
+            </w:r>
+            <w:r>
+              <w:rPr>
+                <w:rStyle w:val="Hyperlink"/>
+                <w:noProof/>
+              </w:rPr>
+              <w:t>Study background</w:t>
+            </w:r>
+            <w:r>
+              <w:rPr>
+                <w:noProof/>
+                <w:webHidden/>
+              </w:rPr>
+              <w:tab/>
+            </w:r>
+            <w:r>
+              <w:rPr>
+                <w:noProof/>
+                <w:webHidden/>
+              </w:rPr>
+              <w:fldChar w:fldCharType="begin"/>
+            </w:r>
+            <w:r>
+              <w:rPr>
+                <w:noProof/>
+                <w:webHidden/>
+              </w:rPr>
+              <w:instrText xml:space="preserve"> PAGEREF _Toc19776282 \h </w:instrText>
+            </w:r>
+            <w:r>
+              <w:rPr>
+                <w:noProof/>
+                <w:webHidden/>
+              </w:rPr>
+            </w:r>
+            <w:r>
+              <w:rPr>
+                <w:noProof/>
+                <w:webHidden/>
+              </w:rPr>
+              <w:fldChar w:fldCharType="separate"/>
+            </w:r>
+            <w:r>
+              <w:rPr>
+                <w:noProof/>
+                <w:webHidden/>
+              </w:rPr>
+              <w:t>1</w:t>
+            </w:r>
+            <w:r>
+              <w:rPr>
+                <w:noProof/>
+                <w:webHidden/>
+              </w:rPr>
+              <w:fldChar w:fldCharType="end"/>
+            </w:r>
+          </w:hyperlink>
+        </w:p>
+        <w:p>
+          <w:pPr>
+            <w:pStyle w:val="TOC1"/>
+            <w:rPr>
+              <w:rFonts w:asciiTheme="minorHAnsi" w:eastAsiaTheme="minorEastAsia" w:hAnsiTheme="minorHAnsi" w:cstheme="minorBidi"/>
+              <w:b w:val="0"/>
+              <w:bCs w:val="0"/>
+              <w:caps w:val="0"/>
+              <w:noProof/>
+              <w:sz w:val="22"/>
+              <w:szCs w:val="22"/>
+            </w:rPr>
+          </w:pPr>
+          <w:hyperlink w:anchor="_Toc19776283" w:history="1">
+            <w:r>
+              <w:rPr>
+                <w:rStyle w:val="Hyperlink"/>
+                <w:noProof/>
+              </w:rPr>
+              <w:t>2</w:t>
+            </w:r>
+            <w:r>
+              <w:rPr>
+                <w:rFonts w:asciiTheme="minorHAnsi" w:eastAsiaTheme="minorEastAsia" w:hAnsiTheme="minorHAnsi" w:cstheme="minorBidi"/>
+                <w:b w:val="0"/>
+                <w:bCs w:val="0"/>
+                <w:caps w:val="0"/>
+                <w:noProof/>
+                <w:sz w:val="22"/>
+                <w:szCs w:val="22"/>
+              </w:rPr>
+              <w:tab/>
+            </w:r>
+            <w:r>
+              <w:rPr>
+                <w:rStyle w:val="Hyperlink"/>
+                <w:noProof/>
+              </w:rPr>
+              <w:t>Study steps</w:t>
+            </w:r>
+            <w:r>
+              <w:rPr>
+                <w:noProof/>
+                <w:webHidden/>
+              </w:rPr>
+              <w:tab/>
+            </w:r>
+            <w:r>
+              <w:rPr>
+                <w:noProof/>
+                <w:webHidden/>
+              </w:rPr>
+              <w:fldChar w:fldCharType="begin"/>
+            </w:r>
+            <w:r>
+              <w:rPr>
+                <w:noProof/>
+                <w:webHidden/>
+              </w:rPr>
+              <w:instrText xml:space="preserve"> PAGEREF _Toc19776283 \h </w:instrText>
+            </w:r>
+            <w:r>
+              <w:rPr>
+                <w:noProof/>
+                <w:webHidden/>
+              </w:rPr>
+            </w:r>
+            <w:r>
+              <w:rPr>
+                <w:noProof/>
+                <w:webHidden/>
+              </w:rPr>
+              <w:fldChar w:fldCharType="separate"/>
+            </w:r>
+            <w:r>
+              <w:rPr>
+                <w:noProof/>
+                <w:webHidden/>
+              </w:rPr>
+              <w:t>1</w:t>
+            </w:r>
+            <w:r>
+              <w:rPr>
+                <w:noProof/>
+                <w:webHidden/>
+              </w:rPr>
+              <w:fldChar w:fldCharType="end"/>
+            </w:r>
+          </w:hyperlink>
+        </w:p>
+        <w:p>
+          <w:pPr>
+            <w:pStyle w:val="TOC1"/>
+            <w:rPr>
+              <w:rFonts w:asciiTheme="minorHAnsi" w:eastAsiaTheme="minorEastAsia" w:hAnsiTheme="minorHAnsi" w:cstheme="minorBidi"/>
+              <w:b w:val="0"/>
+              <w:bCs w:val="0"/>
+              <w:caps w:val="0"/>
+              <w:noProof/>
+              <w:sz w:val="22"/>
+              <w:szCs w:val="22"/>
+            </w:rPr>
+          </w:pPr>
+          <w:hyperlink w:anchor="_Toc19776284" w:history="1">
+            <w:r>
+              <w:rPr>
+                <w:rStyle w:val="Hyperlink"/>
+                <w:noProof/>
+              </w:rPr>
+              <w:t>3</w:t>
+            </w:r>
+            <w:r>
+              <w:rPr>
+                <w:rFonts w:asciiTheme="minorHAnsi" w:eastAsiaTheme="minorEastAsia" w:hAnsiTheme="minorHAnsi" w:cstheme="minorBidi"/>
+                <w:b w:val="0"/>
+                <w:bCs w:val="0"/>
+                <w:caps w:val="0"/>
+                <w:noProof/>
+                <w:sz w:val="22"/>
+                <w:szCs w:val="22"/>
+              </w:rPr>
+              <w:tab/>
+            </w:r>
+            <w:r>
+              <w:rPr>
+                <w:rStyle w:val="Hyperlink"/>
+                <w:noProof/>
+              </w:rPr>
+              <w:t>Site Data Extraction</w:t>
+            </w:r>
+            <w:r>
+              <w:rPr>
+                <w:noProof/>
+                <w:webHidden/>
+              </w:rPr>
+              <w:tab/>
+            </w:r>
+            <w:r>
+              <w:rPr>
+                <w:noProof/>
+                <w:webHidden/>
+              </w:rPr>
+              <w:fldChar w:fldCharType="begin"/>
+            </w:r>
+            <w:r>
+              <w:rPr>
+                <w:noProof/>
+                <w:webHidden/>
+              </w:rPr>
+              <w:instrText xml:space="preserve"> PAGEREF _Toc19776284 \h </w:instrText>
+            </w:r>
+            <w:r>
+              <w:rPr>
+                <w:noProof/>
+                <w:webHidden/>
+              </w:rPr>
+            </w:r>
+            <w:r>
+              <w:rPr>
+                <w:noProof/>
+                <w:webHidden/>
+              </w:rPr>
+              <w:fldChar w:fldCharType="separate"/>
+            </w:r>
+            <w:r>
+              <w:rPr>
+                <w:noProof/>
+                <w:webHidden/>
+              </w:rPr>
+              <w:t>1</w:t>
+            </w:r>
+            <w:r>
+              <w:rPr>
+                <w:noProof/>
+                <w:webHidden/>
+              </w:rPr>
+              <w:fldChar w:fldCharType="end"/>
+            </w:r>
+          </w:hyperlink>
+        </w:p>
+        <w:p>
+          <w:pPr>
+            <w:pStyle w:val="TOC2"/>
+            <w:tabs>
+              <w:tab w:val="left" w:pos="720"/>
+              <w:tab w:val="right" w:leader="dot" w:pos="9350"/>
+            </w:tabs>
+            <w:rPr>
+              <w:rFonts w:asciiTheme="minorHAnsi" w:eastAsiaTheme="minorEastAsia" w:hAnsiTheme="minorHAnsi" w:cstheme="minorBidi"/>
+              <w:smallCaps w:val="0"/>
+              <w:noProof/>
+              <w:sz w:val="22"/>
+              <w:szCs w:val="22"/>
+            </w:rPr>
+          </w:pPr>
+          <w:hyperlink w:anchor="_Toc19776285" w:history="1">
+            <w:r>
+              <w:rPr>
+                <w:rStyle w:val="Hyperlink"/>
+                <w:noProof/>
+              </w:rPr>
+              <w:t>3.1</w:t>
+            </w:r>
+            <w:r>
+              <w:rPr>
+                <w:rFonts w:asciiTheme="minorHAnsi" w:eastAsiaTheme="minorEastAsia" w:hAnsiTheme="minorHAnsi" w:cstheme="minorBidi"/>
+                <w:smallCaps w:val="0"/>
+                <w:noProof/>
+                <w:sz w:val="22"/>
+                <w:szCs w:val="22"/>
+              </w:rPr>
+              <w:tab/>
+            </w:r>
+            <w:r>
+              <w:rPr>
+                <w:rStyle w:val="Hyperlink"/>
+                <w:noProof/>
+              </w:rPr>
+              <w:t>Implementations</w:t>
+            </w:r>
+            <w:r>
+              <w:rPr>
+                <w:noProof/>
+                <w:webHidden/>
+              </w:rPr>
+              <w:tab/>
+            </w:r>
+            <w:r>
+              <w:rPr>
+                <w:noProof/>
+                <w:webHidden/>
+              </w:rPr>
+              <w:fldChar w:fldCharType="begin"/>
+            </w:r>
+            <w:r>
+              <w:rPr>
+                <w:noProof/>
+                <w:webHidden/>
+              </w:rPr>
+              <w:instrText xml:space="preserve"> PAGEREF _Toc19776285 \h </w:instrText>
+            </w:r>
+            <w:r>
+              <w:rPr>
+                <w:noProof/>
+                <w:webHidden/>
+              </w:rPr>
+            </w:r>
+            <w:r>
+              <w:rPr>
+                <w:noProof/>
+                <w:webHidden/>
+              </w:rPr>
+              <w:fldChar w:fldCharType="separate"/>
+            </w:r>
+            <w:r>
+              <w:rPr>
+                <w:noProof/>
+                <w:webHidden/>
+              </w:rPr>
+              <w:t>1</w:t>
+            </w:r>
+            <w:r>
+              <w:rPr>
+                <w:noProof/>
+                <w:webHidden/>
+              </w:rPr>
+              <w:fldChar w:fldCharType="end"/>
+            </w:r>
+          </w:hyperlink>
+        </w:p>
+        <w:p>
+          <w:pPr>
+            <w:pStyle w:val="TOC2"/>
+            <w:tabs>
+              <w:tab w:val="left" w:pos="720"/>
+              <w:tab w:val="right" w:leader="dot" w:pos="9350"/>
+            </w:tabs>
+            <w:rPr>
+              <w:rFonts w:asciiTheme="minorHAnsi" w:eastAsiaTheme="minorEastAsia" w:hAnsiTheme="minorHAnsi" w:cstheme="minorBidi"/>
+              <w:smallCaps w:val="0"/>
+              <w:noProof/>
+              <w:sz w:val="22"/>
+              <w:szCs w:val="22"/>
+            </w:rPr>
+          </w:pPr>
+          <w:hyperlink w:anchor="_Toc19776286" w:history="1">
+            <w:r>
+              <w:rPr>
+                <w:rStyle w:val="Hyperlink"/>
+                <w:noProof/>
+              </w:rPr>
+              <w:t>3.2</w:t>
+            </w:r>
+            <w:r>
+              <w:rPr>
+                <w:rFonts w:asciiTheme="minorHAnsi" w:eastAsiaTheme="minorEastAsia" w:hAnsiTheme="minorHAnsi" w:cstheme="minorBidi"/>
+                <w:smallCaps w:val="0"/>
+                <w:noProof/>
+                <w:sz w:val="22"/>
+                <w:szCs w:val="22"/>
+              </w:rPr>
+              <w:tab/>
+            </w:r>
+            <w:r>
+              <w:rPr>
+                <w:rStyle w:val="Hyperlink"/>
+                <w:noProof/>
+              </w:rPr>
+              <w:t>Cohorts</w:t>
+            </w:r>
+            <w:r>
+              <w:rPr>
+                <w:noProof/>
+                <w:webHidden/>
+              </w:rPr>
+              <w:tab/>
+            </w:r>
+            <w:r>
+              <w:rPr>
+                <w:noProof/>
+                <w:webHidden/>
+              </w:rPr>
+              <w:fldChar w:fldCharType="begin"/>
+            </w:r>
+            <w:r>
+              <w:rPr>
+                <w:noProof/>
+                <w:webHidden/>
+              </w:rPr>
+              <w:instrText xml:space="preserve"> PAGEREF _Toc19776286 \h </w:instrText>
+            </w:r>
+            <w:r>
+              <w:rPr>
+                <w:noProof/>
+                <w:webHidden/>
+              </w:rPr>
+            </w:r>
+            <w:r>
+              <w:rPr>
+                <w:noProof/>
+                <w:webHidden/>
+              </w:rPr>
+              <w:fldChar w:fldCharType="separate"/>
+            </w:r>
+            <w:r>
+              <w:rPr>
+                <w:noProof/>
+                <w:webHidden/>
+              </w:rPr>
+              <w:t>1</w:t>
+            </w:r>
+            <w:r>
+              <w:rPr>
+                <w:noProof/>
+                <w:webHidden/>
+              </w:rPr>
+              <w:fldChar w:fldCharType="end"/>
+            </w:r>
+          </w:hyperlink>
+        </w:p>
+        <w:p>
+          <w:pPr>
+            <w:pStyle w:val="TOC1"/>
+            <w:rPr>
+              <w:rFonts w:asciiTheme="minorHAnsi" w:eastAsiaTheme="minorEastAsia" w:hAnsiTheme="minorHAnsi" w:cstheme="minorBidi"/>
+              <w:b w:val="0"/>
+              <w:bCs w:val="0"/>
+              <w:caps w:val="0"/>
+              <w:noProof/>
+              <w:sz w:val="22"/>
+              <w:szCs w:val="22"/>
+            </w:rPr>
+          </w:pPr>
+          <w:hyperlink w:anchor="_Toc19776287" w:history="1">
+            <w:r>
+              <w:rPr>
+                <w:rStyle w:val="Hyperlink"/>
+                <w:noProof/>
+              </w:rPr>
+              <w:t>4</w:t>
+            </w:r>
+            <w:r>
+              <w:rPr>
+                <w:rFonts w:asciiTheme="minorHAnsi" w:eastAsiaTheme="minorEastAsia" w:hAnsiTheme="minorHAnsi" w:cstheme="minorBidi"/>
+                <w:b w:val="0"/>
+                <w:bCs w:val="0"/>
+                <w:caps w:val="0"/>
+                <w:noProof/>
+                <w:sz w:val="22"/>
+                <w:szCs w:val="22"/>
+              </w:rPr>
+              <w:tab/>
+            </w:r>
+            <w:r>
+              <w:rPr>
+                <w:rStyle w:val="Hyperlink"/>
+                <w:noProof/>
+              </w:rPr>
+              <w:t>Centralized processing</w:t>
+            </w:r>
+            <w:r>
+              <w:rPr>
+                <w:noProof/>
+                <w:webHidden/>
+              </w:rPr>
+              <w:tab/>
+            </w:r>
+            <w:r>
+              <w:rPr>
+                <w:noProof/>
+                <w:webHidden/>
+              </w:rPr>
+              <w:fldChar w:fldCharType="begin"/>
+            </w:r>
+            <w:r>
+              <w:rPr>
+                <w:noProof/>
+                <w:webHidden/>
+              </w:rPr>
+              <w:instrText xml:space="preserve"> PAGEREF _Toc19776287 \h </w:instrText>
+            </w:r>
+            <w:r>
+              <w:rPr>
+                <w:noProof/>
+                <w:webHidden/>
+              </w:rPr>
+            </w:r>
+            <w:r>
+              <w:rPr>
+                <w:noProof/>
+                <w:webHidden/>
+              </w:rPr>
+              <w:fldChar w:fldCharType="separate"/>
+            </w:r>
+            <w:r>
+              <w:rPr>
+                <w:noProof/>
+                <w:webHidden/>
+              </w:rPr>
+              <w:t>2</w:t>
+            </w:r>
+            <w:r>
+              <w:rPr>
+                <w:noProof/>
+                <w:webHidden/>
+              </w:rPr>
+              <w:fldChar w:fldCharType="end"/>
+            </w:r>
+          </w:hyperlink>
+        </w:p>
+        <w:p>
+          <w:pPr>
+            <w:pStyle w:val="TOC1"/>
+            <w:rPr>
+              <w:rFonts w:asciiTheme="minorHAnsi" w:eastAsiaTheme="minorEastAsia" w:hAnsiTheme="minorHAnsi" w:cstheme="minorBidi"/>
+              <w:b w:val="0"/>
+              <w:bCs w:val="0"/>
+              <w:caps w:val="0"/>
+              <w:noProof/>
+              <w:sz w:val="22"/>
+              <w:szCs w:val="22"/>
+            </w:rPr>
+          </w:pPr>
+          <w:hyperlink w:anchor="_Toc19776288" w:history="1">
+            <w:r>
+              <w:rPr>
+                <w:rStyle w:val="Hyperlink"/>
+                <w:noProof/>
+              </w:rPr>
+              <w:t>5</w:t>
+            </w:r>
+            <w:r>
+              <w:rPr>
+                <w:rFonts w:asciiTheme="minorHAnsi" w:eastAsiaTheme="minorEastAsia" w:hAnsiTheme="minorHAnsi" w:cstheme="minorBidi"/>
+                <w:b w:val="0"/>
+                <w:bCs w:val="0"/>
+                <w:caps w:val="0"/>
+                <w:noProof/>
+                <w:sz w:val="22"/>
+                <w:szCs w:val="22"/>
+              </w:rPr>
+              <w:tab/>
+            </w:r>
+            <w:r>
+              <w:rPr>
+                <w:rStyle w:val="Hyperlink"/>
+                <w:noProof/>
+              </w:rPr>
+              <w:t>Book of OHDSI protocol template</w:t>
+            </w:r>
+            <w:r>
+              <w:rPr>
+                <w:noProof/>
+                <w:webHidden/>
+              </w:rPr>
+              <w:tab/>
+            </w:r>
+            <w:r>
+              <w:rPr>
+                <w:noProof/>
+                <w:webHidden/>
+              </w:rPr>
+              <w:fldChar w:fldCharType="begin"/>
+            </w:r>
+            <w:r>
+              <w:rPr>
+                <w:noProof/>
+                <w:webHidden/>
+              </w:rPr>
+              <w:instrText xml:space="preserve"> PAGEREF _Toc19776288 \h </w:instrText>
+            </w:r>
+            <w:r>
+              <w:rPr>
+                <w:noProof/>
+                <w:webHidden/>
+              </w:rPr>
+            </w:r>
+            <w:r>
+              <w:rPr>
+                <w:noProof/>
+                <w:webHidden/>
+              </w:rPr>
+              <w:fldChar w:fldCharType="separate"/>
+            </w:r>
+            <w:r>
+              <w:rPr>
+                <w:noProof/>
+                <w:webHidden/>
+              </w:rPr>
+              <w:t>2</w:t>
+            </w:r>
+            <w:r>
+              <w:rPr>
+                <w:noProof/>
+                <w:webHidden/>
+              </w:rPr>
+              <w:fldChar w:fldCharType="end"/>
+            </w:r>
+          </w:hyperlink>
+        </w:p>
+        <w:p>
+          <w:pPr>
+            <w:pStyle w:val="TOC1"/>
+            <w:rPr>
+              <w:rFonts w:asciiTheme="minorHAnsi" w:eastAsiaTheme="minorEastAsia" w:hAnsiTheme="minorHAnsi" w:cstheme="minorBidi"/>
+              <w:b w:val="0"/>
+              <w:bCs w:val="0"/>
+              <w:caps w:val="0"/>
+              <w:noProof/>
+              <w:sz w:val="22"/>
+              <w:szCs w:val="22"/>
+            </w:rPr>
+          </w:pPr>
+          <w:hyperlink w:anchor="_Toc19776289" w:history="1">
+            <w:r>
+              <w:rPr>
+                <w:rStyle w:val="Hyperlink"/>
+                <w:noProof/>
+              </w:rPr>
+              <w:t>6</w:t>
+            </w:r>
+            <w:r>
+              <w:rPr>
+                <w:rFonts w:asciiTheme="minorHAnsi" w:eastAsiaTheme="minorEastAsia" w:hAnsiTheme="minorHAnsi" w:cstheme="minorBidi"/>
+                <w:b w:val="0"/>
+                <w:bCs w:val="0"/>
+                <w:caps w:val="0"/>
+                <w:noProof/>
+                <w:sz w:val="22"/>
+                <w:szCs w:val="22"/>
+              </w:rPr>
+              <w:tab/>
+            </w:r>
+            <w:r>
+              <w:rPr>
+                <w:rStyle w:val="Hyperlink"/>
+                <w:noProof/>
+              </w:rPr>
+              <w:t>Version history</w:t>
+            </w:r>
+            <w:r>
+              <w:rPr>
+                <w:noProof/>
+                <w:webHidden/>
+              </w:rPr>
+              <w:tab/>
+            </w:r>
+            <w:r>
+              <w:rPr>
+                <w:noProof/>
+                <w:webHidden/>
+              </w:rPr>
+              <w:fldChar w:fldCharType="begin"/>
+            </w:r>
+            <w:r>
+              <w:rPr>
+                <w:noProof/>
+                <w:webHidden/>
+              </w:rPr>
+              <w:instrText xml:space="preserve"> PAGEREF _Toc19776289 \h </w:instrText>
+            </w:r>
+            <w:r>
+              <w:rPr>
+                <w:noProof/>
+                <w:webHidden/>
+              </w:rPr>
+            </w:r>
+            <w:r>
+              <w:rPr>
+                <w:noProof/>
+                <w:webHidden/>
+              </w:rPr>
+              <w:fldChar w:fldCharType="separate"/>
+            </w:r>
+            <w:r>
+              <w:rPr>
+                <w:noProof/>
+                <w:webHidden/>
+              </w:rPr>
+              <w:t>3</w:t>
+            </w:r>
+            <w:r>
+              <w:rPr>
+                <w:noProof/>
+                <w:webHidden/>
+              </w:rPr>
+              <w:fldChar w:fldCharType="end"/>
+            </w:r>
+          </w:hyperlink>
+        </w:p>
+        <w:p>
+          <w:r>
+            <w:rPr>
+              <w:b/>
+              <w:bCs/>
+              <w:noProof/>
+            </w:rPr>
+            <w:fldChar w:fldCharType="end"/>
+          </w:r>
+        </w:p>
+      </w:sdtContent>
+    </w:sdt>
+    <w:p/>
+    <w:p>
+      <w:pPr>
+        <w:pStyle w:val="Heading1"/>
+      </w:pPr>
+      <w:bookmarkStart w:id="0" w:name="_Toc19776282"/>
+      <w:r>
+        <w:t>Study background</w:t>
+      </w:r>
+      <w:bookmarkEnd w:id="0"/>
+    </w:p>
+    <w:p>
+      <w:r>
+        <w:t xml:space="preserve">The study is part of a larger project titled Identification of Research Common Data Elements in HIV/AIDS using data science methods described at </w:t>
+      </w:r>
+      <w:hyperlink r:id="rId8" w:history="1">
+        <w:r>
+          <w:rPr>
+            <w:rStyle w:val="Hyperlink"/>
+          </w:rPr>
+          <w:t>https://github.com/lhncbc/CDE/blob/master/hiv/README.md</w:t>
+        </w:r>
+      </w:hyperlink>
+    </w:p>
+    <w:p/>
+    <w:p>
+      <w:r>
+        <w:t>Study is implemented as an R package.</w:t>
+      </w:r>
+    </w:p>
+    <w:p>
+      <w:pPr>
+        <w:pStyle w:val="Heading1"/>
+      </w:pPr>
+      <w:bookmarkStart w:id="1" w:name="_Toc19776283"/>
+      <w:r>
+        <w:t>Study steps</w:t>
+      </w:r>
+      <w:bookmarkEnd w:id="1"/>
+    </w:p>
+    <w:p>
+      <w:r>
+        <w:t xml:space="preserve">The study consist of </w:t>
+      </w:r>
+    </w:p>
+    <w:p>
+      <w:pPr>
+        <w:pStyle w:val="ListParagraph"/>
+        <w:numPr>
+          <w:ilvl w:val="0"/>
+          <w:numId w:val="6"/>
+        </w:numPr>
+      </w:pPr>
+      <w:r>
+        <w:t>Extracting data on HIV cohorts from multiple databases (Site Data Extraction)</w:t>
+      </w:r>
+    </w:p>
+    <w:p>
+      <w:pPr>
+        <w:pStyle w:val="ListParagraph"/>
+        <w:numPr>
+          <w:ilvl w:val="0"/>
+          <w:numId w:val="6"/>
+        </w:numPr>
+      </w:pPr>
+      <w:r>
+        <w:t>Comparison of the data across sites (Centralized Processing)</w:t>
+      </w:r>
+    </w:p>
+    <w:p/>
+    <w:p>
+      <w:pPr>
+        <w:pStyle w:val="Heading1"/>
+      </w:pPr>
+      <w:bookmarkStart w:id="2" w:name="_Toc19776284"/>
+      <w:r>
+        <w:t>Site Data Extraction</w:t>
+      </w:r>
+      <w:bookmarkEnd w:id="2"/>
+    </w:p>
+    <w:p>
+      <w:r>
+        <w:t>After execution of the R study package, a set of files (in a .zip file) is transmitted to centralized processing  (content of export folder). The extracted data is limited to aggregated data. No patient level information is included in the extract.</w:t>
+      </w:r>
+    </w:p>
+    <w:p/>
+    <w:p>
+      <w:r>
+        <w:t>Study sites are encouraged to inspect the content of the export folder</w:t>
+      </w:r>
+      <w:r>
+        <w:t>.</w:t>
+      </w:r>
+    </w:p>
+    <w:p/>
+    <w:p>
+      <w:pPr>
+        <w:pStyle w:val="Heading2"/>
+      </w:pPr>
+      <w:bookmarkStart w:id="3" w:name="_Toc19776285"/>
+      <w:r>
+        <w:t>Implementations</w:t>
+      </w:r>
+      <w:bookmarkEnd w:id="3"/>
+    </w:p>
+    <w:p>
+      <w:r>
+        <w:t>FeatureExtraction package is used to compute characteristics of the cohorts.</w:t>
+      </w:r>
+    </w:p>
+    <w:p>
+      <w:pPr>
+        <w:pStyle w:val="Heading2"/>
+      </w:pPr>
+      <w:bookmarkStart w:id="4" w:name="_Toc19776286"/>
+      <w:r>
+        <w:t>Cohorts</w:t>
+      </w:r>
+      <w:bookmarkEnd w:id="4"/>
+    </w:p>
+    <w:p>
+      <w:r>
+        <w:t>cohorts.csv file contains a list of cohorts used by the package</w:t>
+      </w:r>
+    </w:p>
+    <w:p>
+      <w:pPr>
+        <w:pStyle w:val="Heading1"/>
+      </w:pPr>
+      <w:bookmarkStart w:id="5" w:name="_Toc19776287"/>
+      <w:r>
+        <w:lastRenderedPageBreak/>
+        <w:t>Centralized processing</w:t>
+      </w:r>
+      <w:bookmarkEnd w:id="5"/>
+    </w:p>
+    <w:p>
+      <w:r>
+        <w:t>Centralized processing consist of comparing datasets (from sites). The goal is to identify which data elements are common across datasets.</w:t>
+      </w:r>
+    </w:p>
+    <w:p/>
+    <w:p/>
+    <w:p/>
+    <w:p/>
+    <w:p>
+      <w:pPr>
+        <w:pStyle w:val="Heading1"/>
+      </w:pPr>
+      <w:bookmarkStart w:id="6" w:name="_Toc19776288"/>
+      <w:r>
+        <w:t xml:space="preserve">Book of OHDSI </w:t>
+      </w:r>
+      <w:hyperlink r:id="rId9" w:history="1">
+        <w:r>
+          <w:rPr>
+            <w:rStyle w:val="Hyperlink"/>
+          </w:rPr>
+          <w:t>protocol template</w:t>
+        </w:r>
+        <w:bookmarkEnd w:id="6"/>
+      </w:hyperlink>
+    </w:p>
+    <w:p>
+      <w:pPr>
+        <w:numPr>
+          <w:ilvl w:val="0"/>
+          <w:numId w:val="8"/>
+        </w:numPr>
+        <w:autoSpaceDE/>
+        <w:autoSpaceDN/>
+        <w:adjustRightInd/>
+        <w:spacing w:before="100" w:beforeAutospacing="1" w:after="100" w:afterAutospacing="1"/>
+      </w:pPr>
+      <w:bookmarkStart w:id="7" w:name="_GoBack"/>
+      <w:r>
+        <w:t>Table of contents</w:t>
+      </w:r>
+      <w:bookmarkEnd w:id="7"/>
+    </w:p>
+    <w:p>
+      <w:pPr>
+        <w:numPr>
+          <w:ilvl w:val="0"/>
+          <w:numId w:val="8"/>
+        </w:numPr>
+        <w:autoSpaceDE/>
+        <w:autoSpaceDN/>
+        <w:adjustRightInd/>
+        <w:spacing w:before="100" w:beforeAutospacing="1" w:after="100" w:afterAutospacing="1"/>
+      </w:pPr>
+      <w:r>
+        <w:t>List of abbreviations</w:t>
+      </w:r>
+    </w:p>
+    <w:p>
+      <w:pPr>
+        <w:numPr>
+          <w:ilvl w:val="0"/>
+          <w:numId w:val="8"/>
+        </w:numPr>
+        <w:autoSpaceDE/>
+        <w:autoSpaceDN/>
+        <w:adjustRightInd/>
+        <w:spacing w:before="100" w:beforeAutospacing="1" w:after="100" w:afterAutospacing="1"/>
+      </w:pPr>
+      <w:r>
+        <w:t>Abstract</w:t>
+      </w:r>
+    </w:p>
+    <w:p>
+      <w:pPr>
+        <w:numPr>
+          <w:ilvl w:val="0"/>
+          <w:numId w:val="8"/>
+        </w:numPr>
+        <w:autoSpaceDE/>
+        <w:autoSpaceDN/>
+        <w:adjustRightInd/>
+        <w:spacing w:before="100" w:beforeAutospacing="1" w:after="100" w:afterAutospacing="1"/>
+      </w:pPr>
+      <w:r>
+        <w:t>Amendments and Updates</w:t>
+      </w:r>
+    </w:p>
+    <w:p>
+      <w:pPr>
+        <w:numPr>
+          <w:ilvl w:val="0"/>
+          <w:numId w:val="8"/>
+        </w:numPr>
+        <w:autoSpaceDE/>
+        <w:autoSpaceDN/>
+        <w:adjustRightInd/>
+        <w:spacing w:before="100" w:beforeAutospacing="1" w:after="100" w:afterAutospacing="1"/>
+      </w:pPr>
+      <w:r>
+        <w:t>Milestones</w:t>
+      </w:r>
+    </w:p>
+    <w:p>
+      <w:pPr>
+        <w:numPr>
+          <w:ilvl w:val="0"/>
+          <w:numId w:val="8"/>
+        </w:numPr>
+        <w:autoSpaceDE/>
+        <w:autoSpaceDN/>
+        <w:adjustRightInd/>
+        <w:spacing w:before="100" w:beforeAutospacing="1" w:after="100" w:afterAutospacing="1"/>
+      </w:pPr>
+      <w:r>
+        <w:t>Rationale and Background</w:t>
+      </w:r>
+    </w:p>
+    <w:p>
+      <w:pPr>
+        <w:numPr>
+          <w:ilvl w:val="0"/>
+          <w:numId w:val="8"/>
+        </w:numPr>
+        <w:autoSpaceDE/>
+        <w:autoSpaceDN/>
+        <w:adjustRightInd/>
+        <w:spacing w:before="100" w:beforeAutospacing="1" w:after="100" w:afterAutospacing="1"/>
+      </w:pPr>
+      <w:r>
+        <w:t xml:space="preserve">Study Objectives </w:t>
+      </w:r>
+    </w:p>
+    <w:p>
+      <w:pPr>
+        <w:numPr>
+          <w:ilvl w:val="1"/>
+          <w:numId w:val="8"/>
+        </w:numPr>
+        <w:autoSpaceDE/>
+        <w:autoSpaceDN/>
+        <w:adjustRightInd/>
+        <w:spacing w:before="100" w:beforeAutospacing="1" w:after="100" w:afterAutospacing="1"/>
+      </w:pPr>
+      <w:r>
+        <w:t>Primary Hypotheses</w:t>
+      </w:r>
+    </w:p>
+    <w:p>
+      <w:pPr>
+        <w:numPr>
+          <w:ilvl w:val="1"/>
+          <w:numId w:val="8"/>
+        </w:numPr>
+        <w:autoSpaceDE/>
+        <w:autoSpaceDN/>
+        <w:adjustRightInd/>
+        <w:spacing w:before="100" w:beforeAutospacing="1" w:after="100" w:afterAutospacing="1"/>
+      </w:pPr>
+      <w:r>
+        <w:t>Secondary Hypotheses</w:t>
+      </w:r>
+    </w:p>
+    <w:p>
+      <w:pPr>
+        <w:numPr>
+          <w:ilvl w:val="1"/>
+          <w:numId w:val="8"/>
+        </w:numPr>
+        <w:autoSpaceDE/>
+        <w:autoSpaceDN/>
+        <w:adjustRightInd/>
+        <w:spacing w:before="100" w:beforeAutospacing="1" w:after="100" w:afterAutospacing="1"/>
+      </w:pPr>
+      <w:r>
+        <w:t>Primary Objectives</w:t>
+      </w:r>
+    </w:p>
+    <w:p>
+      <w:pPr>
+        <w:numPr>
+          <w:ilvl w:val="1"/>
+          <w:numId w:val="8"/>
+        </w:numPr>
+        <w:autoSpaceDE/>
+        <w:autoSpaceDN/>
+        <w:adjustRightInd/>
+        <w:spacing w:before="100" w:beforeAutospacing="1" w:after="100" w:afterAutospacing="1"/>
+      </w:pPr>
+      <w:r>
+        <w:t>Secondary Objectives</w:t>
+      </w:r>
+    </w:p>
+    <w:p>
+      <w:pPr>
+        <w:numPr>
+          <w:ilvl w:val="0"/>
+          <w:numId w:val="8"/>
+        </w:numPr>
+        <w:autoSpaceDE/>
+        <w:autoSpaceDN/>
+        <w:adjustRightInd/>
+        <w:spacing w:before="100" w:beforeAutospacing="1" w:after="100" w:afterAutospacing="1"/>
+      </w:pPr>
+      <w:r>
+        <w:t xml:space="preserve">Research methods </w:t>
+      </w:r>
+    </w:p>
+    <w:p>
+      <w:pPr>
+        <w:numPr>
+          <w:ilvl w:val="1"/>
+          <w:numId w:val="8"/>
+        </w:numPr>
+        <w:autoSpaceDE/>
+        <w:autoSpaceDN/>
+        <w:adjustRightInd/>
+        <w:spacing w:before="100" w:beforeAutospacing="1" w:after="100" w:afterAutospacing="1"/>
+      </w:pPr>
+      <w:r>
+        <w:t>Study Design</w:t>
+      </w:r>
+    </w:p>
+    <w:p>
+      <w:pPr>
+        <w:numPr>
+          <w:ilvl w:val="1"/>
+          <w:numId w:val="8"/>
+        </w:numPr>
+        <w:autoSpaceDE/>
+        <w:autoSpaceDN/>
+        <w:adjustRightInd/>
+        <w:spacing w:before="100" w:beforeAutospacing="1" w:after="100" w:afterAutospacing="1"/>
+      </w:pPr>
+      <w:r>
+        <w:t>Data Source(s)</w:t>
+      </w:r>
+    </w:p>
+    <w:p>
+      <w:pPr>
+        <w:numPr>
+          <w:ilvl w:val="1"/>
+          <w:numId w:val="8"/>
+        </w:numPr>
+        <w:autoSpaceDE/>
+        <w:autoSpaceDN/>
+        <w:adjustRightInd/>
+        <w:spacing w:before="100" w:beforeAutospacing="1" w:after="100" w:afterAutospacing="1"/>
+      </w:pPr>
+      <w:r>
+        <w:t>Study population</w:t>
+      </w:r>
+    </w:p>
+    <w:p>
+      <w:pPr>
+        <w:numPr>
+          <w:ilvl w:val="1"/>
+          <w:numId w:val="8"/>
+        </w:numPr>
+        <w:autoSpaceDE/>
+        <w:autoSpaceDN/>
+        <w:adjustRightInd/>
+        <w:spacing w:before="100" w:beforeAutospacing="1" w:after="100" w:afterAutospacing="1"/>
+      </w:pPr>
+      <w:r>
+        <w:t>Exposures</w:t>
+      </w:r>
+    </w:p>
+    <w:p>
+      <w:pPr>
+        <w:numPr>
+          <w:ilvl w:val="1"/>
+          <w:numId w:val="8"/>
+        </w:numPr>
+        <w:autoSpaceDE/>
+        <w:autoSpaceDN/>
+        <w:adjustRightInd/>
+        <w:spacing w:before="100" w:beforeAutospacing="1" w:after="100" w:afterAutospacing="1"/>
+      </w:pPr>
+      <w:r>
+        <w:t>Outcomes</w:t>
+      </w:r>
+    </w:p>
+    <w:p>
+      <w:pPr>
+        <w:numPr>
+          <w:ilvl w:val="1"/>
+          <w:numId w:val="8"/>
+        </w:numPr>
+        <w:autoSpaceDE/>
+        <w:autoSpaceDN/>
+        <w:adjustRightInd/>
+        <w:spacing w:before="100" w:beforeAutospacing="1" w:after="100" w:afterAutospacing="1"/>
+      </w:pPr>
+      <w:r>
+        <w:t>Covariates</w:t>
+      </w:r>
+    </w:p>
+    <w:p>
+      <w:pPr>
+        <w:numPr>
+          <w:ilvl w:val="0"/>
+          <w:numId w:val="8"/>
+        </w:numPr>
+        <w:autoSpaceDE/>
+        <w:autoSpaceDN/>
+        <w:adjustRightInd/>
+        <w:spacing w:before="100" w:beforeAutospacing="1" w:after="100" w:afterAutospacing="1"/>
+      </w:pPr>
+      <w:r>
+        <w:t xml:space="preserve">Data Analysis Plan </w:t>
+      </w:r>
+    </w:p>
+    <w:p>
+      <w:pPr>
+        <w:numPr>
+          <w:ilvl w:val="1"/>
+          <w:numId w:val="8"/>
+        </w:numPr>
+        <w:autoSpaceDE/>
+        <w:autoSpaceDN/>
+        <w:adjustRightInd/>
+        <w:spacing w:before="100" w:beforeAutospacing="1" w:after="100" w:afterAutospacing="1"/>
+      </w:pPr>
+      <w:r>
+        <w:t>Calculation of time-at risk</w:t>
+      </w:r>
+    </w:p>
+    <w:p>
+      <w:pPr>
+        <w:numPr>
+          <w:ilvl w:val="1"/>
+          <w:numId w:val="8"/>
+        </w:numPr>
+        <w:autoSpaceDE/>
+        <w:autoSpaceDN/>
+        <w:adjustRightInd/>
+        <w:spacing w:before="100" w:beforeAutospacing="1" w:after="100" w:afterAutospacing="1"/>
+      </w:pPr>
+      <w:r>
+        <w:t>Model Specification</w:t>
+      </w:r>
+    </w:p>
+    <w:p>
+      <w:pPr>
+        <w:numPr>
+          <w:ilvl w:val="1"/>
+          <w:numId w:val="8"/>
+        </w:numPr>
+        <w:autoSpaceDE/>
+        <w:autoSpaceDN/>
+        <w:adjustRightInd/>
+        <w:spacing w:before="100" w:beforeAutospacing="1" w:after="100" w:afterAutospacing="1"/>
+      </w:pPr>
+      <w:r>
+        <w:t>Pooling effect estimates across databases</w:t>
+      </w:r>
+    </w:p>
+    <w:p>
+      <w:pPr>
+        <w:numPr>
+          <w:ilvl w:val="1"/>
+          <w:numId w:val="8"/>
+        </w:numPr>
+        <w:autoSpaceDE/>
+        <w:autoSpaceDN/>
+        <w:adjustRightInd/>
+        <w:spacing w:before="100" w:beforeAutospacing="1" w:after="100" w:afterAutospacing="1"/>
+      </w:pPr>
+      <w:r>
+        <w:t>Analyses to perform</w:t>
+      </w:r>
+    </w:p>
+    <w:p>
+      <w:pPr>
+        <w:numPr>
+          <w:ilvl w:val="1"/>
+          <w:numId w:val="8"/>
+        </w:numPr>
+        <w:autoSpaceDE/>
+        <w:autoSpaceDN/>
+        <w:adjustRightInd/>
+        <w:spacing w:before="100" w:beforeAutospacing="1" w:after="100" w:afterAutospacing="1"/>
+      </w:pPr>
+      <w:r>
+        <w:t>Output</w:t>
+      </w:r>
+    </w:p>
+    <w:p>
+      <w:pPr>
+        <w:numPr>
+          <w:ilvl w:val="1"/>
+          <w:numId w:val="8"/>
+        </w:numPr>
+        <w:autoSpaceDE/>
+        <w:autoSpaceDN/>
+        <w:adjustRightInd/>
+        <w:spacing w:before="100" w:beforeAutospacing="1" w:after="100" w:afterAutospacing="1"/>
+      </w:pPr>
+      <w:r>
+        <w:t>Evidence Evaluation</w:t>
+      </w:r>
+    </w:p>
+    <w:p>
+      <w:pPr>
+        <w:numPr>
+          <w:ilvl w:val="0"/>
+          <w:numId w:val="8"/>
+        </w:numPr>
+        <w:autoSpaceDE/>
+        <w:autoSpaceDN/>
+        <w:adjustRightInd/>
+        <w:spacing w:before="100" w:beforeAutospacing="1" w:after="100" w:afterAutospacing="1"/>
+      </w:pPr>
+      <w:r>
+        <w:t xml:space="preserve">Study Diagnostics </w:t>
+      </w:r>
+    </w:p>
+    <w:p>
+      <w:pPr>
+        <w:numPr>
+          <w:ilvl w:val="1"/>
+          <w:numId w:val="8"/>
+        </w:numPr>
+        <w:autoSpaceDE/>
+        <w:autoSpaceDN/>
+        <w:adjustRightInd/>
+        <w:spacing w:before="100" w:beforeAutospacing="1" w:after="100" w:afterAutospacing="1"/>
+      </w:pPr>
+      <w:r>
+        <w:t>Sample Size and Study Power</w:t>
+      </w:r>
+    </w:p>
+    <w:p>
+      <w:pPr>
+        <w:numPr>
+          <w:ilvl w:val="1"/>
+          <w:numId w:val="8"/>
+        </w:numPr>
+        <w:autoSpaceDE/>
+        <w:autoSpaceDN/>
+        <w:adjustRightInd/>
+        <w:spacing w:before="100" w:beforeAutospacing="1" w:after="100" w:afterAutospacing="1"/>
+      </w:pPr>
+      <w:r>
+        <w:t>Cohort Comparability</w:t>
+      </w:r>
+    </w:p>
+    <w:p>
+      <w:pPr>
+        <w:numPr>
+          <w:ilvl w:val="1"/>
+          <w:numId w:val="8"/>
+        </w:numPr>
+        <w:autoSpaceDE/>
+        <w:autoSpaceDN/>
+        <w:adjustRightInd/>
+        <w:spacing w:before="100" w:beforeAutospacing="1" w:after="100" w:afterAutospacing="1"/>
+      </w:pPr>
+      <w:r>
+        <w:t>Systematic Error Assessment</w:t>
+      </w:r>
+    </w:p>
+    <w:p>
+      <w:pPr>
+        <w:numPr>
+          <w:ilvl w:val="0"/>
+          <w:numId w:val="8"/>
+        </w:numPr>
+        <w:autoSpaceDE/>
+        <w:autoSpaceDN/>
+        <w:adjustRightInd/>
+        <w:spacing w:before="100" w:beforeAutospacing="1" w:after="100" w:afterAutospacing="1"/>
+      </w:pPr>
+      <w:r>
+        <w:t>Strengths and Limitations of the Research Methods</w:t>
+      </w:r>
+    </w:p>
+    <w:p>
+      <w:pPr>
+        <w:numPr>
+          <w:ilvl w:val="0"/>
+          <w:numId w:val="8"/>
+        </w:numPr>
+        <w:autoSpaceDE/>
+        <w:autoSpaceDN/>
+        <w:adjustRightInd/>
+        <w:spacing w:before="100" w:beforeAutospacing="1" w:after="100" w:afterAutospacing="1"/>
+      </w:pPr>
+      <w:r>
+        <w:t>Protection of Human Subjects</w:t>
+      </w:r>
+    </w:p>
+    <w:p>
+      <w:pPr>
+        <w:numPr>
+          <w:ilvl w:val="0"/>
+          <w:numId w:val="8"/>
+        </w:numPr>
+        <w:autoSpaceDE/>
+        <w:autoSpaceDN/>
+        <w:adjustRightInd/>
+        <w:spacing w:before="100" w:beforeAutospacing="1" w:after="100" w:afterAutospacing="1"/>
+      </w:pPr>
+      <w:r>
+        <w:t>Management and Reporting of Adverse Events and Adverse Reactions</w:t>
+      </w:r>
+    </w:p>
+    <w:p>
+      <w:pPr>
+        <w:numPr>
+          <w:ilvl w:val="0"/>
+          <w:numId w:val="8"/>
+        </w:numPr>
+        <w:autoSpaceDE/>
+        <w:autoSpaceDN/>
+        <w:adjustRightInd/>
+        <w:spacing w:before="100" w:beforeAutospacing="1" w:after="100" w:afterAutospacing="1"/>
+      </w:pPr>
+      <w:r>
+        <w:t>Plans for Disseminating and Communicating Study Results</w:t>
+      </w:r>
+    </w:p>
+    <w:p>
+      <w:pPr>
+        <w:numPr>
+          <w:ilvl w:val="0"/>
+          <w:numId w:val="8"/>
+        </w:numPr>
+        <w:autoSpaceDE/>
+        <w:autoSpaceDN/>
+        <w:adjustRightInd/>
+        <w:spacing w:before="100" w:beforeAutospacing="1" w:after="100" w:afterAutospacing="1"/>
+      </w:pPr>
+      <w:r>
+        <w:t>Appendix: Negative controls</w:t>
+      </w:r>
+    </w:p>
+    <w:p>
+      <w:pPr>
+        <w:numPr>
+          <w:ilvl w:val="0"/>
+          <w:numId w:val="8"/>
+        </w:numPr>
+        <w:autoSpaceDE/>
+        <w:autoSpaceDN/>
+        <w:adjustRightInd/>
+        <w:spacing w:before="100" w:beforeAutospacing="1" w:after="100" w:afterAutospacing="1"/>
+      </w:pPr>
+      <w:r>
+        <w:t>References</w:t>
+      </w:r>
+    </w:p>
+    <w:p/>
+    <w:p>
+      <w:pPr>
+        <w:pStyle w:val="Heading1"/>
+      </w:pPr>
+      <w:bookmarkStart w:id="8" w:name="_Toc19776289"/>
+      <w:r>
         <w:t>Version history</w:t>
       </w:r>
+      <w:bookmarkEnd w:id="8"/>
     </w:p>
     <w:p>
       <w:pPr>
@@ -222,7 +1679,7 @@
             <w:r>
               <w:t>Min cell count (</w:t>
             </w:r>
-            <w:hyperlink r:id="rId7" w:history="1">
+            <w:hyperlink r:id="rId10" w:history="1">
               <w:r>
                 <w:rPr>
                   <w:rStyle w:val="Hyperlink"/>
@@ -248,7 +1705,7 @@
             <w:r>
               <w:t xml:space="preserve"> from development branch (</w:t>
             </w:r>
-            <w:hyperlink r:id="rId8" w:history="1">
+            <w:hyperlink r:id="rId11" w:history="1">
               <w:r>
                 <w:rPr>
                   <w:rStyle w:val="Hyperlink"/>
@@ -493,142 +1950,9 @@
       </w:pPr>
     </w:p>
     <w:p/>
-    <w:p>
-      <w:bookmarkStart w:id="0" w:name="_GoBack"/>
-      <w:bookmarkEnd w:id="0"/>
-    </w:p>
-    <w:p>
-      <w:pPr>
-        <w:pStyle w:val="Heading1"/>
-      </w:pPr>
-      <w:r>
-        <w:t>Study background</w:t>
-      </w:r>
-    </w:p>
-    <w:p>
-      <w:r>
-        <w:t xml:space="preserve">The study is part of a larger project titled Identification of Research Common Data Elements in HIV/AIDS using data science methods described at </w:t>
-      </w:r>
-      <w:hyperlink r:id="rId9" w:history="1">
-        <w:r>
-          <w:rPr>
-            <w:rStyle w:val="Hyperlink"/>
-          </w:rPr>
-          <w:t>https://github.com/lhncbc/CDE/blob/master/hiv/README.md</w:t>
-        </w:r>
-      </w:hyperlink>
-    </w:p>
-    <w:p/>
-    <w:p>
-      <w:r>
-        <w:t>Study is implemented as an R package.</w:t>
-      </w:r>
-    </w:p>
-    <w:p>
-      <w:pPr>
-        <w:pStyle w:val="Heading1"/>
-      </w:pPr>
-      <w:r>
-        <w:t>Study steps</w:t>
-      </w:r>
-    </w:p>
-    <w:p>
-      <w:r>
-        <w:t xml:space="preserve">The study consist of </w:t>
-      </w:r>
-    </w:p>
-    <w:p>
-      <w:pPr>
-        <w:pStyle w:val="ListParagraph"/>
-        <w:numPr>
-          <w:ilvl w:val="0"/>
-          <w:numId w:val="6"/>
-        </w:numPr>
-      </w:pPr>
-      <w:r>
-        <w:t>Extracting data on HIV cohorts from multiple databases (Site Data Extraction)</w:t>
-      </w:r>
-    </w:p>
-    <w:p>
-      <w:pPr>
-        <w:pStyle w:val="ListParagraph"/>
-        <w:numPr>
-          <w:ilvl w:val="0"/>
-          <w:numId w:val="6"/>
-        </w:numPr>
-      </w:pPr>
-      <w:r>
-        <w:t>Comparison of the data across sites (Centralized Processing)</w:t>
-      </w:r>
-    </w:p>
-    <w:p/>
-    <w:p>
-      <w:pPr>
-        <w:pStyle w:val="Heading1"/>
-      </w:pPr>
-      <w:r>
-        <w:lastRenderedPageBreak/>
-        <w:t>Site Data Extraction</w:t>
-      </w:r>
-    </w:p>
-    <w:p>
-      <w:r>
-        <w:t>After execution of the R study package, a set of files (in a .zip file) is transmitted to centralized processing  (content of export folder). The extracted data is limited to aggregated data. No patient level information is included in the extract.</w:t>
-      </w:r>
-    </w:p>
-    <w:p/>
-    <w:p>
-      <w:r>
-        <w:t>Study sites are encouraged to inspect the content of the export folder</w:t>
-      </w:r>
-      <w:r>
-        <w:t>.</w:t>
-      </w:r>
-    </w:p>
-    <w:p/>
-    <w:p>
-      <w:pPr>
-        <w:pStyle w:val="Heading2"/>
-      </w:pPr>
-      <w:r>
-        <w:t>Implementations</w:t>
-      </w:r>
-    </w:p>
-    <w:p>
-      <w:r>
-        <w:t>FeatureExtraction package is used to compute characteristics of the cohorts.</w:t>
-      </w:r>
-    </w:p>
-    <w:p>
-      <w:pPr>
-        <w:pStyle w:val="Heading2"/>
-      </w:pPr>
-      <w:r>
-        <w:t>Cohorts</w:t>
-      </w:r>
-    </w:p>
-    <w:p>
-      <w:r>
-        <w:t>cohorts.csv file contains a list of cohorts used by the package</w:t>
-      </w:r>
-    </w:p>
-    <w:p>
-      <w:pPr>
-        <w:pStyle w:val="Heading1"/>
-      </w:pPr>
-      <w:r>
-        <w:t>Centralized processing</w:t>
-      </w:r>
-    </w:p>
-    <w:p>
-      <w:r>
-        <w:t>Centralized processing consist of comparing datasets (from sites). The goal is to identify which data elements are common across datasets.</w:t>
-      </w:r>
-    </w:p>
-    <w:p/>
     <w:p/>
     <w:sectPr>
-      <w:footerReference w:type="default" r:id="rId10"/>
+      <w:footerReference w:type="default" r:id="rId12"/>
       <w:pgSz w:w="12240" w:h="15840"/>
       <w:pgMar w:top="1440" w:right="1440" w:bottom="1440" w:left="1440" w:header="708" w:footer="708" w:gutter="0"/>
       <w:cols w:space="708"/>
@@ -703,7 +2027,7 @@
         <w:noProof/>
         <w:sz w:val="20"/>
       </w:rPr>
-      <w:t>1</w:t>
+      <w:t>2</w:t>
     </w:r>
     <w:r>
       <w:rPr>
@@ -746,7 +2070,7 @@
         <w:noProof/>
         <w:sz w:val="20"/>
       </w:rPr>
-      <w:t>2</w:t>
+      <w:t>3</w:t>
     </w:r>
     <w:r>
       <w:rPr>
@@ -1036,6 +2360,123 @@
     </w:lvl>
   </w:abstractNum>
   <w:abstractNum w:abstractNumId="3" w15:restartNumberingAfterBreak="0">
+    <w:nsid w:val="28A61820"/>
+    <w:multiLevelType w:val="multilevel"/>
+    <w:tmpl w:val="50343342"/>
+    <w:lvl w:ilvl="0">
+      <w:start w:val="1"/>
+      <w:numFmt w:val="decimal"/>
+      <w:lvlText w:val="%1."/>
+      <w:lvlJc w:val="left"/>
+      <w:pPr>
+        <w:tabs>
+          <w:tab w:val="num" w:pos="720"/>
+        </w:tabs>
+        <w:ind w:left="720" w:hanging="360"/>
+      </w:pPr>
+    </w:lvl>
+    <w:lvl w:ilvl="1">
+      <w:start w:val="1"/>
+      <w:numFmt w:val="bullet"/>
+      <w:lvlText w:val="o"/>
+      <w:lvlJc w:val="left"/>
+      <w:pPr>
+        <w:tabs>
+          <w:tab w:val="num" w:pos="1440"/>
+        </w:tabs>
+        <w:ind w:left="1440" w:hanging="360"/>
+      </w:pPr>
+      <w:rPr>
+        <w:rFonts w:ascii="Courier New" w:hAnsi="Courier New" w:cs="Times New Roman" w:hint="default"/>
+        <w:sz w:val="20"/>
+      </w:rPr>
+    </w:lvl>
+    <w:lvl w:ilvl="2">
+      <w:start w:val="1"/>
+      <w:numFmt w:val="decimal"/>
+      <w:lvlText w:val="%3."/>
+      <w:lvlJc w:val="left"/>
+      <w:pPr>
+        <w:tabs>
+          <w:tab w:val="num" w:pos="2160"/>
+        </w:tabs>
+        <w:ind w:left="2160" w:hanging="360"/>
+      </w:pPr>
+    </w:lvl>
+    <w:lvl w:ilvl="3">
+      <w:start w:val="1"/>
+      <w:numFmt w:val="decimal"/>
+      <w:lvlText w:val="%4."/>
+      <w:lvlJc w:val="left"/>
+      <w:pPr>
+        <w:tabs>
+          <w:tab w:val="num" w:pos="2880"/>
+        </w:tabs>
+        <w:ind w:left="2880" w:hanging="360"/>
+      </w:pPr>
+    </w:lvl>
+    <w:lvl w:ilvl="4">
+      <w:start w:val="1"/>
+      <w:numFmt w:val="decimal"/>
+      <w:lvlText w:val="%5."/>
+      <w:lvlJc w:val="left"/>
+      <w:pPr>
+        <w:tabs>
+          <w:tab w:val="num" w:pos="3600"/>
+        </w:tabs>
+        <w:ind w:left="3600" w:hanging="360"/>
+      </w:pPr>
+    </w:lvl>
+    <w:lvl w:ilvl="5">
+      <w:start w:val="1"/>
+      <w:numFmt w:val="decimal"/>
+      <w:lvlText w:val="%6."/>
+      <w:lvlJc w:val="left"/>
+      <w:pPr>
+        <w:tabs>
+          <w:tab w:val="num" w:pos="4320"/>
+        </w:tabs>
+        <w:ind w:left="4320" w:hanging="360"/>
+      </w:pPr>
+    </w:lvl>
+    <w:lvl w:ilvl="6">
+      <w:start w:val="1"/>
+      <w:numFmt w:val="decimal"/>
+      <w:lvlText w:val="%7."/>
+      <w:lvlJc w:val="left"/>
+      <w:pPr>
+        <w:tabs>
+          <w:tab w:val="num" w:pos="5040"/>
+        </w:tabs>
+        <w:ind w:left="5040" w:hanging="360"/>
+      </w:pPr>
+    </w:lvl>
+    <w:lvl w:ilvl="7">
+      <w:start w:val="1"/>
+      <w:numFmt w:val="decimal"/>
+      <w:lvlText w:val="%8."/>
+      <w:lvlJc w:val="left"/>
+      <w:pPr>
+        <w:tabs>
+          <w:tab w:val="num" w:pos="5760"/>
+        </w:tabs>
+        <w:ind w:left="5760" w:hanging="360"/>
+      </w:pPr>
+    </w:lvl>
+    <w:lvl w:ilvl="8">
+      <w:start w:val="1"/>
+      <w:numFmt w:val="decimal"/>
+      <w:lvlText w:val="%9."/>
+      <w:lvlJc w:val="left"/>
+      <w:pPr>
+        <w:tabs>
+          <w:tab w:val="num" w:pos="6480"/>
+        </w:tabs>
+        <w:ind w:left="6480" w:hanging="360"/>
+      </w:pPr>
+    </w:lvl>
+  </w:abstractNum>
+  <w:abstractNum w:abstractNumId="4" w15:restartNumberingAfterBreak="0">
     <w:nsid w:val="32104903"/>
     <w:multiLevelType w:val="multilevel"/>
     <w:tmpl w:val="04090025"/>
@@ -1157,7 +2598,7 @@
       </w:pPr>
     </w:lvl>
   </w:abstractNum>
-  <w:abstractNum w:abstractNumId="4" w15:restartNumberingAfterBreak="0">
+  <w:abstractNum w:abstractNumId="5" w15:restartNumberingAfterBreak="0">
     <w:nsid w:val="3B294A37"/>
     <w:multiLevelType w:val="hybridMultilevel"/>
     <w:tmpl w:val="0D38623C"/>
@@ -1269,7 +2710,7 @@
       </w:rPr>
     </w:lvl>
   </w:abstractNum>
-  <w:abstractNum w:abstractNumId="5" w15:restartNumberingAfterBreak="0">
+  <w:abstractNum w:abstractNumId="6" w15:restartNumberingAfterBreak="0">
     <w:nsid w:val="6B1423FF"/>
     <w:multiLevelType w:val="hybridMultilevel"/>
     <w:tmpl w:val="62DA9C4A"/>
@@ -1355,7 +2796,7 @@
       </w:pPr>
     </w:lvl>
   </w:abstractNum>
-  <w:abstractNum w:abstractNumId="6" w15:restartNumberingAfterBreak="0">
+  <w:abstractNum w:abstractNumId="7" w15:restartNumberingAfterBreak="0">
     <w:nsid w:val="72212E8F"/>
     <w:multiLevelType w:val="hybridMultilevel"/>
     <w:tmpl w:val="F59C1E70"/>
@@ -1445,25 +2886,53 @@
     </w:lvl>
   </w:abstractNum>
   <w:num w:numId="1">
-    <w:abstractNumId w:val="3"/>
+    <w:abstractNumId w:val="4"/>
   </w:num>
   <w:num w:numId="2">
     <w:abstractNumId w:val="0"/>
   </w:num>
   <w:num w:numId="3">
-    <w:abstractNumId w:val="5"/>
+    <w:abstractNumId w:val="6"/>
   </w:num>
   <w:num w:numId="4">
-    <w:abstractNumId w:val="4"/>
+    <w:abstractNumId w:val="5"/>
   </w:num>
   <w:num w:numId="5">
     <w:abstractNumId w:val="2"/>
   </w:num>
   <w:num w:numId="6">
-    <w:abstractNumId w:val="6"/>
+    <w:abstractNumId w:val="7"/>
   </w:num>
   <w:num w:numId="7">
     <w:abstractNumId w:val="1"/>
+  </w:num>
+  <w:num w:numId="8">
+    <w:abstractNumId w:val="3"/>
+    <w:lvlOverride w:ilvl="0">
+      <w:startOverride w:val="1"/>
+    </w:lvlOverride>
+    <w:lvlOverride w:ilvl="1"/>
+    <w:lvlOverride w:ilvl="2">
+      <w:startOverride w:val="1"/>
+    </w:lvlOverride>
+    <w:lvlOverride w:ilvl="3">
+      <w:startOverride w:val="1"/>
+    </w:lvlOverride>
+    <w:lvlOverride w:ilvl="4">
+      <w:startOverride w:val="1"/>
+    </w:lvlOverride>
+    <w:lvlOverride w:ilvl="5">
+      <w:startOverride w:val="1"/>
+    </w:lvlOverride>
+    <w:lvlOverride w:ilvl="6">
+      <w:startOverride w:val="1"/>
+    </w:lvlOverride>
+    <w:lvlOverride w:ilvl="7">
+      <w:startOverride w:val="1"/>
+    </w:lvlOverride>
+    <w:lvlOverride w:ilvl="8">
+      <w:startOverride w:val="1"/>
+    </w:lvlOverride>
   </w:num>
 </w:numbering>
 </file>
@@ -1499,8 +2968,8 @@
     <w:lsdException w:name="index 7" w:semiHidden="1" w:unhideWhenUsed="1"/>
     <w:lsdException w:name="index 8" w:semiHidden="1" w:unhideWhenUsed="1"/>
     <w:lsdException w:name="index 9" w:semiHidden="1" w:unhideWhenUsed="1"/>
-    <w:lsdException w:name="toc 1" w:semiHidden="1" w:unhideWhenUsed="1"/>
-    <w:lsdException w:name="toc 2" w:semiHidden="1" w:unhideWhenUsed="1"/>
+    <w:lsdException w:name="toc 1" w:semiHidden="1" w:uiPriority="39" w:unhideWhenUsed="1"/>
+    <w:lsdException w:name="toc 2" w:semiHidden="1" w:uiPriority="39" w:unhideWhenUsed="1"/>
     <w:lsdException w:name="toc 3" w:semiHidden="1" w:unhideWhenUsed="1"/>
     <w:lsdException w:name="toc 4" w:semiHidden="1" w:unhideWhenUsed="1"/>
     <w:lsdException w:name="toc 5" w:semiHidden="1" w:unhideWhenUsed="1"/>
@@ -1559,7 +3028,7 @@
     <w:lsdException w:name="Body Text Indent 2" w:semiHidden="1" w:unhideWhenUsed="1"/>
     <w:lsdException w:name="Body Text Indent 3" w:semiHidden="1" w:unhideWhenUsed="1"/>
     <w:lsdException w:name="Block Text" w:semiHidden="1" w:unhideWhenUsed="1"/>
-    <w:lsdException w:name="Hyperlink" w:semiHidden="1" w:unhideWhenUsed="1"/>
+    <w:lsdException w:name="Hyperlink" w:semiHidden="1" w:uiPriority="99" w:unhideWhenUsed="1"/>
     <w:lsdException w:name="FollowedHyperlink" w:semiHidden="1" w:unhideWhenUsed="1"/>
     <w:lsdException w:name="Strong" w:qFormat="1"/>
     <w:lsdException w:name="Emphasis" w:qFormat="1"/>
@@ -2095,7 +3564,7 @@
     <w:basedOn w:val="Normal"/>
     <w:next w:val="Normal"/>
     <w:autoRedefine/>
-    <w:semiHidden/>
+    <w:uiPriority w:val="39"/>
     <w:rsid w:val="00FD197D"/>
     <w:pPr>
       <w:tabs>
@@ -2118,7 +3587,7 @@
     <w:basedOn w:val="Normal"/>
     <w:next w:val="Normal"/>
     <w:autoRedefine/>
-    <w:semiHidden/>
+    <w:uiPriority w:val="39"/>
     <w:rsid w:val="00FD197D"/>
     <w:pPr>
       <w:ind w:left="240"/>
@@ -2239,6 +3708,7 @@
   <w:style w:type="character" w:styleId="Hyperlink">
     <w:name w:val="Hyperlink"/>
     <w:basedOn w:val="DefaultParagraphFont"/>
+    <w:uiPriority w:val="99"/>
     <w:rsid w:val="00FD197D"/>
     <w:rPr>
       <w:color w:val="0000FF"/>
@@ -2497,6 +3967,33 @@
       <w:color w:val="000000"/>
       <w:sz w:val="24"/>
       <w:szCs w:val="24"/>
+    </w:rPr>
+  </w:style>
+  <w:style w:type="paragraph" w:styleId="TOCHeading">
+    <w:name w:val="TOC Heading"/>
+    <w:basedOn w:val="Heading1"/>
+    <w:next w:val="Normal"/>
+    <w:uiPriority w:val="39"/>
+    <w:unhideWhenUsed/>
+    <w:qFormat/>
+    <w:rsid w:val="00DD4761"/>
+    <w:pPr>
+      <w:keepLines/>
+      <w:numPr>
+        <w:numId w:val="0"/>
+      </w:numPr>
+      <w:autoSpaceDE/>
+      <w:autoSpaceDN/>
+      <w:adjustRightInd/>
+      <w:spacing w:after="0" w:line="259" w:lineRule="auto"/>
+      <w:outlineLvl w:val="9"/>
+    </w:pPr>
+    <w:rPr>
+      <w:rFonts w:asciiTheme="majorHAnsi" w:eastAsiaTheme="majorEastAsia" w:hAnsiTheme="majorHAnsi" w:cstheme="majorBidi"/>
+      <w:b w:val="0"/>
+      <w:bCs w:val="0"/>
+      <w:color w:val="365F91" w:themeColor="accent1" w:themeShade="BF"/>
+      <w:kern w:val="0"/>
     </w:rPr>
   </w:style>
 </w:styles>
@@ -2785,4 +4282,16 @@
   <a:objectDefaults/>
   <a:extraClrSchemeLst/>
 </a:theme>
+</file>
+
+<file path=customXml/item1.xml><?xml version="1.0" encoding="utf-8"?>
+<b:Sources xmlns:b="http://schemas.openxmlformats.org/officeDocument/2006/bibliography" xmlns="http://schemas.openxmlformats.org/officeDocument/2006/bibliography" SelectedStyle="\APASixthEditionOfficeOnline.xsl" StyleName="APA" Version="6"/>
+</file>
+
+<file path=customXml/itemProps1.xml><?xml version="1.0" encoding="utf-8"?>
+<ds:datastoreItem xmlns:ds="http://schemas.openxmlformats.org/officeDocument/2006/customXml" ds:itemID="{52D83215-F563-4BDB-B1B7-64C93EB1D910}">
+  <ds:schemaRefs>
+    <ds:schemaRef ds:uri="http://schemas.openxmlformats.org/officeDocument/2006/bibliography"/>
+  </ds:schemaRefs>
+</ds:datastoreItem>
 </file>
</xml_diff>